<commit_message>
Export template to word and pdf
</commit_message>
<xml_diff>
--- a/_book/_main.docx
+++ b/_book/_main.docx
@@ -73,7 +73,6 @@
         <w:r>
           <w:rPr>
             <w:rStyle w:val="Hyperlink"/>
-            <w:rStyle w:val="Email"/>
           </w:rPr>
           <w:t xml:space="preserve">email@email.com</w:t>
         </w:r>
@@ -81,20 +80,35 @@
     </w:p>
     <w:p>
       <w:pPr>
-        <w:pStyle w:val="Heading6"/>
-      </w:pPr>
-      <w:bookmarkStart w:id="21" w:name="section"/>
-      <w:bookmarkEnd w:id="21"/>
-    </w:p>
+        <w:pStyle w:val="BodyText"/>
+      </w:pPr>
+      <w:r>
+        <w:rPr>
+          <w:bCs/>
+          <w:b/>
+        </w:rPr>
+        <w:t xml:space="preserve">keywords:</w:t>
+      </w:r>
+      <w:r>
+        <w:t xml:space="preserve"> </w:t>
+      </w:r>
+      <w:r>
+        <w:t xml:space="preserve">words.</w:t>
+      </w:r>
+    </w:p>
+    <w:p>
+      <w:r>
+        <w:br w:type="page"/>
+      </w:r>
+    </w:p>
+    <w:bookmarkStart w:id="21" w:name="abstract"/>
     <w:p>
       <w:pPr>
         <w:pStyle w:val="Heading1"/>
       </w:pPr>
-      <w:bookmarkStart w:id="22" w:name="abstract"/>
       <w:r>
         <w:t xml:space="preserve">Abstract</w:t>
       </w:r>
-      <w:bookmarkEnd w:id="22"/>
     </w:p>
     <w:p>
       <w:pPr>
@@ -105,21 +119,28 @@
       </w:r>
     </w:p>
     <w:p>
-      <w:pPr>
-        <w:pStyle w:val="Heading6"/>
-      </w:pPr>
-      <w:bookmarkStart w:id="23" w:name="section-1"/>
-      <w:bookmarkEnd w:id="23"/>
-    </w:p>
+      <w:r>
+        <w:br w:type="page"/>
+      </w:r>
+    </w:p>
+    <w:bookmarkEnd w:id="21"/>
+    <w:bookmarkStart w:id="22" w:name="intro"/>
     <w:p>
       <w:pPr>
         <w:pStyle w:val="Heading1"/>
       </w:pPr>
-      <w:bookmarkStart w:id="24" w:name="intro"/>
+      <w:r>
+        <w:rPr>
+          <w:rStyle w:val="SectionNumber"/>
+        </w:rPr>
+        <w:t xml:space="preserve">1</w:t>
+      </w:r>
+      <w:r>
+        <w:tab/>
+      </w:r>
       <w:r>
         <w:t xml:space="preserve">Introduction</w:t>
       </w:r>
-      <w:bookmarkEnd w:id="24"/>
     </w:p>
     <w:p>
       <w:pPr>
@@ -142,17 +163,14 @@
         <w:pStyle w:val="BodyText"/>
       </w:pPr>
       <w:r>
-        <w:t xml:space="preserve">(Darwin</w:t>
-      </w:r>
-      <w:r>
-        <w:t xml:space="preserve"> </w:t>
+        <w:t xml:space="preserve">(</w:t>
       </w:r>
       <w:hyperlink w:anchor="ref-Darwin1859">
         <w:r>
           <w:rPr>
             <w:rStyle w:val="Hyperlink"/>
           </w:rPr>
-          <w:t xml:space="preserve">1859</w:t>
+          <w:t xml:space="preserve">Darwin 1859</w:t>
         </w:r>
       </w:hyperlink>
       <w:r>
@@ -163,8 +181,19 @@
       <w:pPr>
         <w:pStyle w:val="BodyText"/>
       </w:pPr>
-      <w:r>
-        <w:t xml:space="preserve">Bumpus (</w:t>
+      <w:hyperlink w:anchor="ref-Bumpus1898">
+        <w:r>
+          <w:rPr>
+            <w:rStyle w:val="Hyperlink"/>
+          </w:rPr>
+          <w:t xml:space="preserve">Bumpus</w:t>
+        </w:r>
+      </w:hyperlink>
+      <w:r>
+        <w:t xml:space="preserve"> </w:t>
+      </w:r>
+      <w:r>
+        <w:t xml:space="preserve">(</w:t>
       </w:r>
       <w:hyperlink w:anchor="ref-Bumpus1898">
         <w:r>
@@ -183,21 +212,18 @@
         <w:pStyle w:val="BodyText"/>
       </w:pPr>
       <w:r>
-        <w:t xml:space="preserve">(Darwin</w:t>
-      </w:r>
-      <w:r>
-        <w:t xml:space="preserve"> </w:t>
+        <w:t xml:space="preserve">(</w:t>
       </w:r>
       <w:hyperlink w:anchor="ref-Darwin1859">
         <w:r>
           <w:rPr>
             <w:rStyle w:val="Hyperlink"/>
           </w:rPr>
-          <w:t xml:space="preserve">1859</w:t>
+          <w:t xml:space="preserve">Darwin 1859</w:t>
         </w:r>
       </w:hyperlink>
       <w:r>
-        <w:t xml:space="preserve">; Bumpus</w:t>
+        <w:t xml:space="preserve">;</w:t>
       </w:r>
       <w:r>
         <w:t xml:space="preserve"> </w:t>
@@ -207,7 +233,7 @@
           <w:rPr>
             <w:rStyle w:val="Hyperlink"/>
           </w:rPr>
-          <w:t xml:space="preserve">1898</w:t>
+          <w:t xml:space="preserve">Bumpus 1898</w:t>
         </w:r>
       </w:hyperlink>
       <w:r>
@@ -219,32 +245,41 @@
         <w:pStyle w:val="BodyText"/>
       </w:pPr>
       <w:r>
-        <w:t xml:space="preserve">(e.g., Johnston et al.</w:t>
+        <w:t xml:space="preserve">(e.g.,</w:t>
       </w:r>
       <w:r>
         <w:t xml:space="preserve"> </w:t>
       </w:r>
-      <w:hyperlink w:anchor="ref-Johnston1972">
+      <w:hyperlink w:anchor="ref-Bumpus1898">
         <w:r>
           <w:rPr>
             <w:rStyle w:val="Hyperlink"/>
           </w:rPr>
-          <w:t xml:space="preserve">1972</w:t>
+          <w:t xml:space="preserve">Bumpus 1898</w:t>
         </w:r>
       </w:hyperlink>
       <w:r>
         <w:t xml:space="preserve">)</w:t>
       </w:r>
     </w:p>
+    <w:bookmarkEnd w:id="22"/>
+    <w:bookmarkStart w:id="23" w:name="methods"/>
     <w:p>
       <w:pPr>
         <w:pStyle w:val="Heading1"/>
       </w:pPr>
-      <w:bookmarkStart w:id="25" w:name="methods"/>
+      <w:r>
+        <w:rPr>
+          <w:rStyle w:val="SectionNumber"/>
+        </w:rPr>
+        <w:t xml:space="preserve">2</w:t>
+      </w:r>
+      <w:r>
+        <w:tab/>
+      </w:r>
       <w:r>
         <w:t xml:space="preserve">Methods</w:t>
       </w:r>
-      <w:bookmarkEnd w:id="25"/>
     </w:p>
     <w:p>
       <w:pPr>
@@ -274,6 +309,9 @@
                   <m:t>t</m:t>
                 </m:r>
                 <m:r>
+                  <m:rPr>
+                    <m:sty m:val="p"/>
+                  </m:rPr>
                   <m:t>=</m:t>
                 </m:r>
                 <m:f>
@@ -283,16 +321,16 @@
                   <m:num>
                     <m:sSub>
                       <m:e>
-                        <m:bar>
-                          <m:barPr>
-                            <m:pos m:val="top"/>
-                          </m:barPr>
+                        <m:acc>
+                          <m:accPr>
+                            <m:chr m:val="‾"/>
+                          </m:accPr>
                           <m:e>
                             <m:r>
                               <m:t>X</m:t>
                             </m:r>
                           </m:e>
-                        </m:bar>
+                        </m:acc>
                       </m:e>
                       <m:sub>
                         <m:r>
@@ -301,20 +339,23 @@
                       </m:sub>
                     </m:sSub>
                     <m:r>
+                      <m:rPr>
+                        <m:sty m:val="p"/>
+                      </m:rPr>
                       <m:t>−</m:t>
                     </m:r>
                     <m:sSub>
                       <m:e>
-                        <m:bar>
-                          <m:barPr>
-                            <m:pos m:val="top"/>
-                          </m:barPr>
+                        <m:acc>
+                          <m:accPr>
+                            <m:chr m:val="‾"/>
+                          </m:accPr>
                           <m:e>
                             <m:r>
                               <m:t>X</m:t>
                             </m:r>
                           </m:e>
-                        </m:bar>
+                        </m:acc>
                       </m:e>
                       <m:sub>
                         <m:r>
@@ -337,6 +378,9 @@
                       </m:sub>
                     </m:sSub>
                     <m:r>
+                      <m:rPr>
+                        <m:sty m:val="p"/>
+                      </m:rPr>
                       <m:t>×</m:t>
                     </m:r>
                     <m:rad>
@@ -370,6 +414,9 @@
                           </m:den>
                         </m:f>
                         <m:r>
+                          <m:rPr>
+                            <m:sty m:val="p"/>
+                          </m:rPr>
                           <m:t>+</m:t>
                         </m:r>
                         <m:f>
@@ -404,12 +451,18 @@
                   <m:t>  </m:t>
                 </m:r>
                 <m:r>
+                  <m:rPr>
+                    <m:sty m:val="p"/>
+                  </m:rPr>
                   <m:t>(</m:t>
                 </m:r>
                 <m:r>
-                  <m:t>1</m:t>
+                  <m:t>2.1</m:t>
                 </m:r>
                 <m:r>
+                  <m:rPr>
+                    <m:sty m:val="p"/>
+                  </m:rPr>
                   <m:t>)</m:t>
                 </m:r>
               </m:e>
@@ -423,7 +476,7 @@
         <w:pStyle w:val="FirstParagraph"/>
       </w:pPr>
       <w:r>
-        <w:t xml:space="preserve">In equation (1),</w:t>
+        <w:t xml:space="preserve">In equation (2.1),</w:t>
       </w:r>
       <w:r>
         <w:t xml:space="preserve"> </w:t>
@@ -431,16 +484,16 @@
       <m:oMath>
         <m:sSub>
           <m:e>
-            <m:bar>
-              <m:barPr>
-                <m:pos m:val="top"/>
-              </m:barPr>
+            <m:acc>
+              <m:accPr>
+                <m:chr m:val="‾"/>
+              </m:accPr>
               <m:e>
                 <m:r>
                   <m:t>X</m:t>
                 </m:r>
               </m:e>
-            </m:bar>
+            </m:acc>
           </m:e>
           <m:sub>
             <m:r>
@@ -461,16 +514,16 @@
       <m:oMath>
         <m:sSub>
           <m:e>
-            <m:bar>
-              <m:barPr>
-                <m:pos m:val="top"/>
-              </m:barPr>
+            <m:acc>
+              <m:accPr>
+                <m:chr m:val="‾"/>
+              </m:accPr>
               <m:e>
                 <m:r>
                   <m:t>X</m:t>
                 </m:r>
               </m:e>
-            </m:bar>
+            </m:acc>
           </m:e>
           <m:sub>
             <m:r>
@@ -483,7 +536,7 @@
         <w:t xml:space="preserve"> </w:t>
       </w:r>
       <w:r>
-        <w:t xml:space="preserve">are the mean of the samples of sparrows that died and lived, respectively. Similarly,</w:t>
+        <w:t xml:space="preserve">are the mean of the samples. Similarly,</w:t>
       </w:r>
       <w:r>
         <w:t xml:space="preserve"> </w:t>
@@ -529,7 +582,7 @@
         <w:t xml:space="preserve"> </w:t>
       </w:r>
       <w:r>
-        <w:t xml:space="preserve">are the sample sizes of sparrows that died and lived, and</w:t>
+        <w:t xml:space="preserve">are the sample sizes, and</w:t>
       </w:r>
       <w:r>
         <w:t xml:space="preserve"> </w:t>
@@ -549,74 +602,206 @@
         </m:sSub>
       </m:oMath>
       <w:r>
+        <w:t xml:space="preserve">.</w:t>
+      </w:r>
+    </w:p>
+    <w:bookmarkEnd w:id="23"/>
+    <w:bookmarkStart w:id="24" w:name="results"/>
+    <w:p>
+      <w:pPr>
+        <w:pStyle w:val="Heading1"/>
+      </w:pPr>
+      <w:r>
+        <w:rPr>
+          <w:rStyle w:val="SectionNumber"/>
+        </w:rPr>
+        <w:t xml:space="preserve">3</w:t>
+      </w:r>
+      <w:r>
+        <w:tab/>
+      </w:r>
+      <w:r>
+        <w:t xml:space="preserve">Results</w:t>
+      </w:r>
+    </w:p>
+    <w:p>
+      <w:pPr>
+        <w:pStyle w:val="FirstParagraph"/>
+      </w:pPr>
+      <w:r>
+        <w:t xml:space="preserve">The mean value of group x (128.67) was larger than the mean value of group y (113.49; t: 5.2, p: 9.09</w:t>
+      </w:r>
+      <w:r>
+        <w:t xml:space="preserve">^{-6}).</w:t>
+      </w:r>
+    </w:p>
+    <w:p>
+      <w:pPr>
+        <w:pStyle w:val="BodyText"/>
+      </w:pPr>
+      <w:r>
+        <w:t xml:space="preserve">Cross-reference to Fig.</w:t>
+      </w:r>
+      <w:r>
         <w:t xml:space="preserve"> </w:t>
       </w:r>
       <w:r>
-        <w:t xml:space="preserve">is the pooled sample mean, which is calculated as follows,</w:t>
-      </w:r>
-    </w:p>
+        <w:t xml:space="preserve">4.1</w:t>
+      </w:r>
+      <w:r>
+        <w:t xml:space="preserve">.</w:t>
+      </w:r>
+    </w:p>
+    <w:p>
+      <w:pPr>
+        <w:pStyle w:val="BodyText"/>
+      </w:pPr>
+      <w:r>
+        <w:t xml:space="preserve">Cross-reference to Table</w:t>
+      </w:r>
+      <w:r>
+        <w:t xml:space="preserve"> </w:t>
+      </w:r>
+      <w:r>
+        <w:t xml:space="preserve">4.1</w:t>
+      </w:r>
+      <w:r>
+        <w:t xml:space="preserve">.</w:t>
+      </w:r>
+    </w:p>
+    <w:bookmarkEnd w:id="24"/>
+    <w:bookmarkStart w:id="25" w:name="discussion"/>
     <w:p>
       <w:pPr>
         <w:pStyle w:val="Heading1"/>
       </w:pPr>
-      <w:bookmarkStart w:id="26" w:name="results"/>
-      <w:r>
-        <w:t xml:space="preserve">Results</w:t>
-      </w:r>
-      <w:bookmarkEnd w:id="26"/>
+      <w:r>
+        <w:rPr>
+          <w:rStyle w:val="SectionNumber"/>
+        </w:rPr>
+        <w:t xml:space="preserve">4</w:t>
+      </w:r>
+      <w:r>
+        <w:tab/>
+      </w:r>
+      <w:r>
+        <w:t xml:space="preserve">Discussion</w:t>
+      </w:r>
     </w:p>
     <w:p>
       <w:pPr>
         <w:pStyle w:val="FirstParagraph"/>
       </w:pPr>
       <w:r>
-        <w:t xml:space="preserve">Bumpus’ data included 72 sparrows that lived and 64 sparrows that died. The mean total length of living sparrows was 158.71 mm, and the mean total length of dead sparrows was 160.48 mm. The two sample t-test revealed a t-statistic of -2.99, which corresponds to a p-value of</w:t>
+        <w:t xml:space="preserve">Write your discussion</w:t>
+      </w:r>
+    </w:p>
+    <w:p>
+      <w:r>
+        <w:br w:type="page"/>
+      </w:r>
+    </w:p>
+    <w:bookmarkEnd w:id="25"/>
+    <w:bookmarkStart w:id="26" w:name="acknowledgment"/>
+    <w:p>
+      <w:pPr>
+        <w:pStyle w:val="Heading1"/>
+      </w:pPr>
+      <w:r>
+        <w:t xml:space="preserve">Acknowledgment</w:t>
+      </w:r>
+    </w:p>
+    <w:bookmarkEnd w:id="26"/>
+    <w:bookmarkStart w:id="27" w:name="orcid-ids"/>
+    <w:p>
+      <w:pPr>
+        <w:pStyle w:val="Heading1"/>
+      </w:pPr>
+      <w:r>
+        <w:t xml:space="preserve">ORCID ids</w:t>
+      </w:r>
+    </w:p>
+    <w:p>
+      <w:r>
+        <w:br w:type="page"/>
+      </w:r>
+    </w:p>
+    <w:bookmarkEnd w:id="27"/>
+    <w:bookmarkStart w:id="31" w:name="references"/>
+    <w:p>
+      <w:pPr>
+        <w:pStyle w:val="Heading1"/>
+      </w:pPr>
+      <w:r>
+        <w:t xml:space="preserve">References</w:t>
+      </w:r>
+    </w:p>
+    <w:bookmarkStart w:id="30" w:name="refs"/>
+    <w:bookmarkStart w:id="28" w:name="ref-Bumpus1898"/>
+    <w:p>
+      <w:pPr>
+        <w:pStyle w:val="Bibliography"/>
+      </w:pPr>
+      <w:r>
+        <w:t xml:space="preserve">Bumpus, H. C. 1898.</w:t>
       </w:r>
       <w:r>
         <w:t xml:space="preserve"> </w:t>
       </w:r>
-      <m:oMath>
-        <m:r>
-          <m:t>P</m:t>
-        </m:r>
-        <m:r>
-          <m:t>=</m:t>
-        </m:r>
-      </m:oMath>
+      <w:r>
+        <w:t xml:space="preserve">Eleventh lecture. The elimination of the unfit as illustrated by the introduced sparrow,</w:t>
+      </w:r>
       <w:r>
         <w:t xml:space="preserve"> </w:t>
       </w:r>
       <w:r>
-        <w:t xml:space="preserve">0.00167.</w:t>
-      </w:r>
-    </w:p>
-    <w:p>
-      <w:pPr>
-        <w:pStyle w:val="BodyText"/>
-      </w:pPr>
-      <w:r>
-        <w:t xml:space="preserve">Figure</w:t>
+        <w:rPr>
+          <w:iCs/>
+          <w:i/>
+        </w:rPr>
+        <w:t xml:space="preserve">Passer domesticus</w:t>
+      </w:r>
+      <w:r>
+        <w:t xml:space="preserve">. (A fourth contribution to the study of variation.)</w:t>
+      </w:r>
+      <w:r>
+        <w:t xml:space="preserve">. Biological Lectures: Woods Hole Marine Biological Laboratory 209–225.</w:t>
+      </w:r>
+    </w:p>
+    <w:bookmarkEnd w:id="28"/>
+    <w:bookmarkStart w:id="29" w:name="ref-Darwin1859"/>
+    <w:p>
+      <w:pPr>
+        <w:pStyle w:val="Bibliography"/>
+      </w:pPr>
+      <w:r>
+        <w:t xml:space="preserve">Darwin, C. 1859.</w:t>
       </w:r>
       <w:r>
         <w:t xml:space="preserve"> </w:t>
       </w:r>
       <w:r>
-        <w:t xml:space="preserve">1</w:t>
-      </w:r>
-      <w:r>
-        <w:t xml:space="preserve"> </w:t>
-      </w:r>
-      <w:r>
-        <w:t xml:space="preserve">shows the difference between total length in sparrows that survived versus sparrows that died. Overall, dead sparrows were 1.78 mm longer than living sparrows, and ranged between 152 and 163 mm. Living sparrows ranged between 153 and 160.25 mm (Figure</w:t>
-      </w:r>
-      <w:r>
-        <w:t xml:space="preserve"> </w:t>
-      </w:r>
-      <w:r>
-        <w:t xml:space="preserve">1</w:t>
-      </w:r>
-      <w:r>
-        <w:t xml:space="preserve">).</w:t>
+        <w:t xml:space="preserve">The Origin of Species</w:t>
+      </w:r>
+      <w:r>
+        <w:t xml:space="preserve">. Penguin, New York.</w:t>
+      </w:r>
+    </w:p>
+    <w:bookmarkEnd w:id="29"/>
+    <w:bookmarkEnd w:id="30"/>
+    <w:p>
+      <w:r>
+        <w:br w:type="page"/>
+      </w:r>
+    </w:p>
+    <w:bookmarkEnd w:id="31"/>
+    <w:bookmarkStart w:id="33" w:name="figures"/>
+    <w:p>
+      <w:pPr>
+        <w:pStyle w:val="Heading1"/>
+      </w:pPr>
+      <w:r>
+        <w:t xml:space="preserve">Figures</w:t>
       </w:r>
     </w:p>
     <w:p>
@@ -626,20 +811,20 @@
       <w:r>
         <w:drawing>
           <wp:inline>
-            <wp:extent cx="4620126" cy="4620126"/>
+            <wp:extent cx="4587290" cy="3669832"/>
             <wp:effectExtent b="0" l="0" r="0" t="0"/>
-            <wp:docPr descr="Figure 1: Box plot of the total lengths of live and dead sparrows following a snowstorm in Providence, RI, as originally collected by Hermon Bumpus. The central horizontal line shows median values. Boxes and whiskers show inter-quartile ranges and extreme values, respectively." title="" id="1" name="Picture"/>
+            <wp:docPr descr="Figure 4.1: Figure caption" title="" id="1" name="Picture"/>
             <a:graphic>
               <a:graphicData uri="http://schemas.openxmlformats.org/drawingml/2006/picture">
                 <pic:pic>
                   <pic:nvPicPr>
-                    <pic:cNvPr descr="_main_files/figure-docx/plot-boxplot-1.png" id="0" name="Picture"/>
+                    <pic:cNvPr descr="_main_files/figure-docx/fig1-1.png" id="0" name="Picture"/>
                     <pic:cNvPicPr>
                       <a:picLocks noChangeArrowheads="1" noChangeAspect="1"/>
                     </pic:cNvPicPr>
                   </pic:nvPicPr>
                   <pic:blipFill>
-                    <a:blip r:embed="rId27"/>
+                    <a:blip r:embed="rId32"/>
                     <a:stretch>
                       <a:fillRect/>
                     </a:stretch>
@@ -647,7 +832,7 @@
                   <pic:spPr bwMode="auto">
                     <a:xfrm>
                       <a:off x="0" y="0"/>
-                      <a:ext cx="4620126" cy="4620126"/>
+                      <a:ext cx="4587290" cy="3669832"/>
                     </a:xfrm>
                     <a:prstGeom prst="rect">
                       <a:avLst/>
@@ -671,111 +856,518 @@
         <w:pStyle w:val="ImageCaption"/>
       </w:pPr>
       <w:r>
-        <w:t xml:space="preserve">Figure 1: Box plot of the total lengths of live and dead sparrows following a snowstorm in Providence, RI, as originally collected by Hermon Bumpus. The central horizontal line shows median values. Boxes and whiskers show inter-quartile ranges and extreme values, respectively.</w:t>
-      </w:r>
-    </w:p>
+        <w:t xml:space="preserve">Figure 4.1: Figure caption</w:t>
+      </w:r>
+    </w:p>
+    <w:p>
+      <w:r>
+        <w:br w:type="page"/>
+      </w:r>
+    </w:p>
+    <w:bookmarkEnd w:id="33"/>
+    <w:bookmarkStart w:id="34" w:name="tables"/>
     <w:p>
       <w:pPr>
         <w:pStyle w:val="Heading1"/>
       </w:pPr>
-      <w:bookmarkStart w:id="28" w:name="discussion"/>
-      <w:r>
-        <w:t xml:space="preserve">Discussion</w:t>
-      </w:r>
-      <w:bookmarkEnd w:id="28"/>
+      <w:r>
+        <w:t xml:space="preserve">Tables</w:t>
+      </w:r>
     </w:p>
     <w:p>
       <w:pPr>
         <w:pStyle w:val="FirstParagraph"/>
       </w:pPr>
       <w:r>
-        <w:t xml:space="preserve">Write your discussion</w:t>
-      </w:r>
-    </w:p>
+        <w:t xml:space="preserve">Table 4.1:</w:t>
+      </w:r>
+      <w:r>
+        <w:t xml:space="preserve"> </w:t>
+      </w:r>
+      <w:bookmarkStart w:id="8925d911-9341-4bce-b0aa-af5f3512971b" w:name="tab:tab1"/>
+      <w:r>
+        <w:t xml:space="preserve">My table caption</w:t>
+      </w:r>
+      <w:bookmarkEnd w:id="8925d911-9341-4bce-b0aa-af5f3512971b"/>
+    </w:p>
+    <w:tbl xmlns:w="http://schemas.openxmlformats.org/wordprocessingml/2006/main" xmlns:r="http://schemas.openxmlformats.org/officeDocument/2006/relationships" xmlns:w14="http://schemas.microsoft.com/office/word/2010/wordml" xmlns:wp="http://schemas.openxmlformats.org/drawingml/2006/wordprocessingDrawing" xmlns:a="http://schemas.openxmlformats.org/drawingml/2006/main" xmlns:pic="http://schemas.openxmlformats.org/drawingml/2006/picture">
+      <w:tblPr>
+        NA"/&gt;
+        <w:tblLayout w:type="fixed"/>
+        <w:jc w:val="center"/>
+        <w:tblLook w:firstRow="1" w:lastRow="0" w:firstColumn="0" w:lastColumn="0" w:noHBand="0" w:noVBand="1"/>
+      </w:tblPr>
+      <w:tblGrid>
+        <w:gridCol w:w="1080"/>
+        <w:gridCol w:w="1080"/>
+      </w:tblGrid>
+      <w:tr>
+        <w:trPr>
+          <w:cantSplit/>
+          <w:trHeight w:val="360" w:hRule="auto"/>
+          <w:tblHeader/>
+        </w:trPr>
+        <w:tc>
+          <w:tcPr>
+            <w:tcBorders>
+              <w:bottom w:val="single" w:sz="16" w:space="0" w:color="666666"/>
+              <w:top w:val="single" w:sz="16" w:space="0" w:color="666666"/>
+            </w:tcBorders>
+            <w:shd w:val="clear" w:color="auto" w:fill="FFFFFF"/>
+            <w:tcMar>
+              <w:top w:w="0" w:type="dxa"/>
+              <w:bottom w:w="0" w:type="dxa"/>
+              <w:left w:w="0" w:type="dxa"/>
+              <w:right w:w="0" w:type="dxa"/>
+            </w:tcMar>
+            <w:vAlign w:val="center"/>
+          </w:tcPr>
+          <w:p>
+            <w:pPr>
+              <w:jc w:val="right"/>
+              <w:spacing w:after="100" w:before="100" w:line="240"/>
+              <w:ind w:firstLine="0" w:left="100" w:right="100"/>
+            </w:pPr>
+            <w:r xmlns:w="http://schemas.openxmlformats.org/wordprocessingml/2006/main" xmlns:wp="http://schemas.openxmlformats.org/drawingml/2006/wordprocessingDrawing" xmlns:r="http://schemas.openxmlformats.org/officeDocument/2006/relationships" xmlns:w14="http://schemas.microsoft.com/office/word/2010/wordml">
+              <w:rPr>
+                <w:rFonts w:ascii="Arial" w:hAnsi="Arial" w:eastAsia="Arial" w:cs="Arial"/>
+                <w:sz w:val="22"/>
+                <w:szCs w:val="22"/>
+                <w:color w:val="000000"/>
+              </w:rPr>
+              <w:t xml:space="preserve">id</w:t>
+            </w:r>
+          </w:p>
+        </w:tc>
+        <w:tc>
+          <w:tcPr>
+            <w:tcBorders>
+              <w:bottom w:val="single" w:sz="16" w:space="0" w:color="666666"/>
+              <w:top w:val="single" w:sz="16" w:space="0" w:color="666666"/>
+            </w:tcBorders>
+            <w:shd w:val="clear" w:color="auto" w:fill="FFFFFF"/>
+            <w:tcMar>
+              <w:top w:w="0" w:type="dxa"/>
+              <w:bottom w:w="0" w:type="dxa"/>
+              <w:left w:w="0" w:type="dxa"/>
+              <w:right w:w="0" w:type="dxa"/>
+            </w:tcMar>
+            <w:vAlign w:val="center"/>
+          </w:tcPr>
+          <w:p>
+            <w:pPr>
+              <w:jc w:val="left"/>
+              <w:spacing w:after="100" w:before="100" w:line="240"/>
+              <w:ind w:firstLine="0" w:left="100" w:right="100"/>
+            </w:pPr>
+            <w:r xmlns:w="http://schemas.openxmlformats.org/wordprocessingml/2006/main" xmlns:wp="http://schemas.openxmlformats.org/drawingml/2006/wordprocessingDrawing" xmlns:r="http://schemas.openxmlformats.org/officeDocument/2006/relationships" xmlns:w14="http://schemas.microsoft.com/office/word/2010/wordml">
+              <w:rPr>
+                <w:rFonts w:ascii="Arial" w:hAnsi="Arial" w:eastAsia="Arial" w:cs="Arial"/>
+                <w:sz w:val="22"/>
+                <w:szCs w:val="22"/>
+                <w:color w:val="000000"/>
+              </w:rPr>
+              <w:t xml:space="preserve">res</w:t>
+            </w:r>
+          </w:p>
+        </w:tc>
+      </w:tr>
+      <w:tr>
+        <w:trPr>
+          <w:cantSplit/>
+          <w:trHeight w:val="360" w:hRule="auto"/>
+        </w:trPr>
+        <w:tc>
+          <w:tcPr>
+            <w:tcBorders/>
+            <w:shd w:val="clear" w:color="auto" w:fill="FFFFFF"/>
+            <w:tcMar>
+              <w:top w:w="0" w:type="dxa"/>
+              <w:bottom w:w="0" w:type="dxa"/>
+              <w:left w:w="0" w:type="dxa"/>
+              <w:right w:w="0" w:type="dxa"/>
+            </w:tcMar>
+            <w:vAlign w:val="center"/>
+          </w:tcPr>
+          <w:p>
+            <w:pPr>
+              <w:jc w:val="right"/>
+              <w:spacing w:after="100" w:before="100" w:line="240"/>
+              <w:ind w:firstLine="0" w:left="100" w:right="100"/>
+            </w:pPr>
+            <w:r xmlns:w="http://schemas.openxmlformats.org/wordprocessingml/2006/main" xmlns:wp="http://schemas.openxmlformats.org/drawingml/2006/wordprocessingDrawing" xmlns:r="http://schemas.openxmlformats.org/officeDocument/2006/relationships" xmlns:w14="http://schemas.microsoft.com/office/word/2010/wordml">
+              <w:rPr>
+                <w:rFonts w:ascii="Arial" w:hAnsi="Arial" w:eastAsia="Arial" w:cs="Arial"/>
+                <w:sz w:val="22"/>
+                <w:szCs w:val="22"/>
+                <w:color w:val="000000"/>
+              </w:rPr>
+              <w:t xml:space="preserve">1</w:t>
+            </w:r>
+          </w:p>
+        </w:tc>
+        <w:tc>
+          <w:tcPr>
+            <w:tcBorders/>
+            <w:shd w:val="clear" w:color="auto" w:fill="FFFFFF"/>
+            <w:tcMar>
+              <w:top w:w="0" w:type="dxa"/>
+              <w:bottom w:w="0" w:type="dxa"/>
+              <w:left w:w="0" w:type="dxa"/>
+              <w:right w:w="0" w:type="dxa"/>
+            </w:tcMar>
+            <w:vAlign w:val="center"/>
+          </w:tcPr>
+          <w:p>
+            <w:pPr>
+              <w:jc w:val="left"/>
+              <w:spacing w:after="100" w:before="100" w:line="240"/>
+              <w:ind w:firstLine="0" w:left="100" w:right="100"/>
+            </w:pPr>
+            <w:r xmlns:w="http://schemas.openxmlformats.org/wordprocessingml/2006/main" xmlns:wp="http://schemas.openxmlformats.org/drawingml/2006/wordprocessingDrawing" xmlns:r="http://schemas.openxmlformats.org/officeDocument/2006/relationships" xmlns:w14="http://schemas.microsoft.com/office/word/2010/wordml">
+              <w:rPr>
+                <w:rFonts w:ascii="Arial" w:hAnsi="Arial" w:eastAsia="Arial" w:cs="Arial"/>
+                <w:sz w:val="22"/>
+                <w:szCs w:val="22"/>
+                <w:color w:val="000000"/>
+              </w:rPr>
+              <w:t xml:space="preserve">a</w:t>
+            </w:r>
+          </w:p>
+        </w:tc>
+      </w:tr>
+      <w:tr>
+        <w:trPr>
+          <w:cantSplit/>
+          <w:trHeight w:val="360" w:hRule="auto"/>
+        </w:trPr>
+        <w:tc>
+          <w:tcPr>
+            <w:tcBorders/>
+            <w:shd w:val="clear" w:color="auto" w:fill="FFFFFF"/>
+            <w:tcMar>
+              <w:top w:w="0" w:type="dxa"/>
+              <w:bottom w:w="0" w:type="dxa"/>
+              <w:left w:w="0" w:type="dxa"/>
+              <w:right w:w="0" w:type="dxa"/>
+            </w:tcMar>
+            <w:vAlign w:val="center"/>
+          </w:tcPr>
+          <w:p>
+            <w:pPr>
+              <w:jc w:val="right"/>
+              <w:spacing w:after="100" w:before="100" w:line="240"/>
+              <w:ind w:firstLine="0" w:left="100" w:right="100"/>
+            </w:pPr>
+            <w:r xmlns:w="http://schemas.openxmlformats.org/wordprocessingml/2006/main" xmlns:wp="http://schemas.openxmlformats.org/drawingml/2006/wordprocessingDrawing" xmlns:r="http://schemas.openxmlformats.org/officeDocument/2006/relationships" xmlns:w14="http://schemas.microsoft.com/office/word/2010/wordml">
+              <w:rPr>
+                <w:rFonts w:ascii="Arial" w:hAnsi="Arial" w:eastAsia="Arial" w:cs="Arial"/>
+                <w:sz w:val="22"/>
+                <w:szCs w:val="22"/>
+                <w:color w:val="000000"/>
+              </w:rPr>
+              <w:t xml:space="preserve">2</w:t>
+            </w:r>
+          </w:p>
+        </w:tc>
+        <w:tc>
+          <w:tcPr>
+            <w:tcBorders/>
+            <w:shd w:val="clear" w:color="auto" w:fill="FFFFFF"/>
+            <w:tcMar>
+              <w:top w:w="0" w:type="dxa"/>
+              <w:bottom w:w="0" w:type="dxa"/>
+              <w:left w:w="0" w:type="dxa"/>
+              <w:right w:w="0" w:type="dxa"/>
+            </w:tcMar>
+            <w:vAlign w:val="center"/>
+          </w:tcPr>
+          <w:p>
+            <w:pPr>
+              <w:jc w:val="left"/>
+              <w:spacing w:after="100" w:before="100" w:line="240"/>
+              <w:ind w:firstLine="0" w:left="100" w:right="100"/>
+            </w:pPr>
+            <w:r xmlns:w="http://schemas.openxmlformats.org/wordprocessingml/2006/main" xmlns:wp="http://schemas.openxmlformats.org/drawingml/2006/wordprocessingDrawing" xmlns:r="http://schemas.openxmlformats.org/officeDocument/2006/relationships" xmlns:w14="http://schemas.microsoft.com/office/word/2010/wordml">
+              <w:rPr>
+                <w:rFonts w:ascii="Arial" w:hAnsi="Arial" w:eastAsia="Arial" w:cs="Arial"/>
+                <w:sz w:val="22"/>
+                <w:szCs w:val="22"/>
+                <w:color w:val="000000"/>
+              </w:rPr>
+              <w:t xml:space="preserve">b</w:t>
+            </w:r>
+          </w:p>
+        </w:tc>
+      </w:tr>
+      <w:tr>
+        <w:trPr>
+          <w:cantSplit/>
+          <w:trHeight w:val="360" w:hRule="auto"/>
+        </w:trPr>
+        <w:tc>
+          <w:tcPr>
+            <w:tcBorders/>
+            <w:shd w:val="clear" w:color="auto" w:fill="FFFFFF"/>
+            <w:tcMar>
+              <w:top w:w="0" w:type="dxa"/>
+              <w:bottom w:w="0" w:type="dxa"/>
+              <w:left w:w="0" w:type="dxa"/>
+              <w:right w:w="0" w:type="dxa"/>
+            </w:tcMar>
+            <w:vAlign w:val="center"/>
+          </w:tcPr>
+          <w:p>
+            <w:pPr>
+              <w:jc w:val="right"/>
+              <w:spacing w:after="100" w:before="100" w:line="240"/>
+              <w:ind w:firstLine="0" w:left="100" w:right="100"/>
+            </w:pPr>
+            <w:r xmlns:w="http://schemas.openxmlformats.org/wordprocessingml/2006/main" xmlns:wp="http://schemas.openxmlformats.org/drawingml/2006/wordprocessingDrawing" xmlns:r="http://schemas.openxmlformats.org/officeDocument/2006/relationships" xmlns:w14="http://schemas.microsoft.com/office/word/2010/wordml">
+              <w:rPr>
+                <w:rFonts w:ascii="Arial" w:hAnsi="Arial" w:eastAsia="Arial" w:cs="Arial"/>
+                <w:sz w:val="22"/>
+                <w:szCs w:val="22"/>
+                <w:color w:val="000000"/>
+              </w:rPr>
+              <w:t xml:space="preserve">3</w:t>
+            </w:r>
+          </w:p>
+        </w:tc>
+        <w:tc>
+          <w:tcPr>
+            <w:tcBorders/>
+            <w:shd w:val="clear" w:color="auto" w:fill="FFFFFF"/>
+            <w:tcMar>
+              <w:top w:w="0" w:type="dxa"/>
+              <w:bottom w:w="0" w:type="dxa"/>
+              <w:left w:w="0" w:type="dxa"/>
+              <w:right w:w="0" w:type="dxa"/>
+            </w:tcMar>
+            <w:vAlign w:val="center"/>
+          </w:tcPr>
+          <w:p>
+            <w:pPr>
+              <w:jc w:val="left"/>
+              <w:spacing w:after="100" w:before="100" w:line="240"/>
+              <w:ind w:firstLine="0" w:left="100" w:right="100"/>
+            </w:pPr>
+            <w:r xmlns:w="http://schemas.openxmlformats.org/wordprocessingml/2006/main" xmlns:wp="http://schemas.openxmlformats.org/drawingml/2006/wordprocessingDrawing" xmlns:r="http://schemas.openxmlformats.org/officeDocument/2006/relationships" xmlns:w14="http://schemas.microsoft.com/office/word/2010/wordml">
+              <w:rPr>
+                <w:rFonts w:ascii="Arial" w:hAnsi="Arial" w:eastAsia="Arial" w:cs="Arial"/>
+                <w:sz w:val="22"/>
+                <w:szCs w:val="22"/>
+                <w:color w:val="000000"/>
+              </w:rPr>
+              <w:t xml:space="preserve">c</w:t>
+            </w:r>
+          </w:p>
+        </w:tc>
+      </w:tr>
+      <w:tr>
+        <w:trPr>
+          <w:cantSplit/>
+          <w:trHeight w:val="360" w:hRule="auto"/>
+        </w:trPr>
+        <w:tc>
+          <w:tcPr>
+            <w:tcBorders/>
+            <w:shd w:val="clear" w:color="auto" w:fill="FFFFFF"/>
+            <w:tcMar>
+              <w:top w:w="0" w:type="dxa"/>
+              <w:bottom w:w="0" w:type="dxa"/>
+              <w:left w:w="0" w:type="dxa"/>
+              <w:right w:w="0" w:type="dxa"/>
+            </w:tcMar>
+            <w:vAlign w:val="center"/>
+          </w:tcPr>
+          <w:p>
+            <w:pPr>
+              <w:jc w:val="right"/>
+              <w:spacing w:after="100" w:before="100" w:line="240"/>
+              <w:ind w:firstLine="0" w:left="100" w:right="100"/>
+            </w:pPr>
+            <w:r xmlns:w="http://schemas.openxmlformats.org/wordprocessingml/2006/main" xmlns:wp="http://schemas.openxmlformats.org/drawingml/2006/wordprocessingDrawing" xmlns:r="http://schemas.openxmlformats.org/officeDocument/2006/relationships" xmlns:w14="http://schemas.microsoft.com/office/word/2010/wordml">
+              <w:rPr>
+                <w:rFonts w:ascii="Arial" w:hAnsi="Arial" w:eastAsia="Arial" w:cs="Arial"/>
+                <w:sz w:val="22"/>
+                <w:szCs w:val="22"/>
+                <w:color w:val="000000"/>
+              </w:rPr>
+              <w:t xml:space="preserve">4</w:t>
+            </w:r>
+          </w:p>
+        </w:tc>
+        <w:tc>
+          <w:tcPr>
+            <w:tcBorders/>
+            <w:shd w:val="clear" w:color="auto" w:fill="FFFFFF"/>
+            <w:tcMar>
+              <w:top w:w="0" w:type="dxa"/>
+              <w:bottom w:w="0" w:type="dxa"/>
+              <w:left w:w="0" w:type="dxa"/>
+              <w:right w:w="0" w:type="dxa"/>
+            </w:tcMar>
+            <w:vAlign w:val="center"/>
+          </w:tcPr>
+          <w:p>
+            <w:pPr>
+              <w:jc w:val="left"/>
+              <w:spacing w:after="100" w:before="100" w:line="240"/>
+              <w:ind w:firstLine="0" w:left="100" w:right="100"/>
+            </w:pPr>
+            <w:r xmlns:w="http://schemas.openxmlformats.org/wordprocessingml/2006/main" xmlns:wp="http://schemas.openxmlformats.org/drawingml/2006/wordprocessingDrawing" xmlns:r="http://schemas.openxmlformats.org/officeDocument/2006/relationships" xmlns:w14="http://schemas.microsoft.com/office/word/2010/wordml">
+              <w:rPr>
+                <w:rFonts w:ascii="Arial" w:hAnsi="Arial" w:eastAsia="Arial" w:cs="Arial"/>
+                <w:sz w:val="22"/>
+                <w:szCs w:val="22"/>
+                <w:color w:val="000000"/>
+              </w:rPr>
+              <w:t xml:space="preserve">d</w:t>
+            </w:r>
+          </w:p>
+        </w:tc>
+      </w:tr>
+      <w:tr>
+        <w:trPr>
+          <w:cantSplit/>
+          <w:trHeight w:val="360" w:hRule="auto"/>
+        </w:trPr>
+        <w:tc>
+          <w:tcPr>
+            <w:tcBorders>
+              <w:bottom w:val="single" w:sz="16" w:space="0" w:color="666666"/>
+            </w:tcBorders>
+            <w:shd w:val="clear" w:color="auto" w:fill="FFFFFF"/>
+            <w:tcMar>
+              <w:top w:w="0" w:type="dxa"/>
+              <w:bottom w:w="0" w:type="dxa"/>
+              <w:left w:w="0" w:type="dxa"/>
+              <w:right w:w="0" w:type="dxa"/>
+            </w:tcMar>
+            <w:vAlign w:val="center"/>
+          </w:tcPr>
+          <w:p>
+            <w:pPr>
+              <w:jc w:val="right"/>
+              <w:spacing w:after="100" w:before="100" w:line="240"/>
+              <w:ind w:firstLine="0" w:left="100" w:right="100"/>
+            </w:pPr>
+            <w:r xmlns:w="http://schemas.openxmlformats.org/wordprocessingml/2006/main" xmlns:wp="http://schemas.openxmlformats.org/drawingml/2006/wordprocessingDrawing" xmlns:r="http://schemas.openxmlformats.org/officeDocument/2006/relationships" xmlns:w14="http://schemas.microsoft.com/office/word/2010/wordml">
+              <w:rPr>
+                <w:rFonts w:ascii="Arial" w:hAnsi="Arial" w:eastAsia="Arial" w:cs="Arial"/>
+                <w:sz w:val="22"/>
+                <w:szCs w:val="22"/>
+                <w:color w:val="000000"/>
+              </w:rPr>
+              <w:t xml:space="preserve">5</w:t>
+            </w:r>
+          </w:p>
+        </w:tc>
+        <w:tc>
+          <w:tcPr>
+            <w:tcBorders>
+              <w:bottom w:val="single" w:sz="16" w:space="0" w:color="666666"/>
+            </w:tcBorders>
+            <w:shd w:val="clear" w:color="auto" w:fill="FFFFFF"/>
+            <w:tcMar>
+              <w:top w:w="0" w:type="dxa"/>
+              <w:bottom w:w="0" w:type="dxa"/>
+              <w:left w:w="0" w:type="dxa"/>
+              <w:right w:w="0" w:type="dxa"/>
+            </w:tcMar>
+            <w:vAlign w:val="center"/>
+          </w:tcPr>
+          <w:p>
+            <w:pPr>
+              <w:jc w:val="left"/>
+              <w:spacing w:after="100" w:before="100" w:line="240"/>
+              <w:ind w:firstLine="0" w:left="100" w:right="100"/>
+            </w:pPr>
+            <w:r xmlns:w="http://schemas.openxmlformats.org/wordprocessingml/2006/main" xmlns:wp="http://schemas.openxmlformats.org/drawingml/2006/wordprocessingDrawing" xmlns:r="http://schemas.openxmlformats.org/officeDocument/2006/relationships" xmlns:w14="http://schemas.microsoft.com/office/word/2010/wordml">
+              <w:rPr>
+                <w:rFonts w:ascii="Arial" w:hAnsi="Arial" w:eastAsia="Arial" w:cs="Arial"/>
+                <w:sz w:val="22"/>
+                <w:szCs w:val="22"/>
+                <w:color w:val="000000"/>
+              </w:rPr>
+              <w:t xml:space="preserve">e</w:t>
+            </w:r>
+          </w:p>
+        </w:tc>
+      </w:tr>
+    </w:tbl>
+    <w:p>
+      <w:r>
+        <w:br w:type="page"/>
+      </w:r>
+    </w:p>
+    <w:bookmarkEnd w:id="34"/>
+    <w:bookmarkStart w:id="36" w:name="supplementaty-materials"/>
     <w:p>
       <w:pPr>
         <w:pStyle w:val="Heading1"/>
       </w:pPr>
-      <w:bookmarkStart w:id="29" w:name="references"/>
-      <w:r>
-        <w:t xml:space="preserve">References</w:t>
-      </w:r>
-      <w:bookmarkEnd w:id="29"/>
-    </w:p>
-    <w:bookmarkStart w:id="33" w:name="refs"/>
-    <w:bookmarkStart w:id="30" w:name="ref-Bumpus1898"/>
-    <w:p>
-      <w:pPr>
-        <w:pStyle w:val="Bibliography"/>
-      </w:pPr>
-      <w:r>
-        <w:t xml:space="preserve">Bumpus, H. C. 1898. Eleventh lecture. The elimination of the unfit as illustrated by the introduced sparrow,</w:t>
-      </w:r>
-      <w:r>
-        <w:t xml:space="preserve"> </w:t>
-      </w:r>
-      <w:r>
-        <w:rPr>
-          <w:i/>
-        </w:rPr>
-        <w:t xml:space="preserve">Passer domesticus</w:t>
-      </w:r>
-      <w:r>
-        <w:t xml:space="preserve">. (A fourth contribution to the study of variation.). Biological Lectures: Woods Hole Marine Biological Laboratory 209–225.</w:t>
-      </w:r>
-    </w:p>
-    <w:bookmarkEnd w:id="30"/>
-    <w:bookmarkStart w:id="31" w:name="ref-Darwin1859"/>
-    <w:p>
-      <w:pPr>
-        <w:pStyle w:val="Bibliography"/>
-      </w:pPr>
-      <w:r>
-        <w:t xml:space="preserve">Darwin, C. 1859. The Origin of Species. Penguin, New York.</w:t>
-      </w:r>
-    </w:p>
-    <w:bookmarkEnd w:id="31"/>
-    <w:bookmarkStart w:id="32" w:name="ref-Johnston1972"/>
-    <w:p>
-      <w:pPr>
-        <w:pStyle w:val="Bibliography"/>
-      </w:pPr>
-      <w:r>
-        <w:t xml:space="preserve">Johnston, R. F., D. M. Niles, and S. A. Rohwer. 1972. Hermon Bumpus and natural selection in the House Sparrow</w:t>
-      </w:r>
-      <w:r>
-        <w:t xml:space="preserve"> </w:t>
-      </w:r>
-      <w:r>
-        <w:rPr>
-          <w:i/>
-        </w:rPr>
-        <w:t xml:space="preserve">Passer domesticus</w:t>
-      </w:r>
-      <w:r>
-        <w:t xml:space="preserve">. Evolution 26:20–31.</w:t>
-      </w:r>
-    </w:p>
-    <w:bookmarkEnd w:id="32"/>
-    <w:bookmarkEnd w:id="33"/>
-    <w:p>
-      <w:pPr>
-        <w:pStyle w:val="Heading1"/>
-      </w:pPr>
-      <w:bookmarkStart w:id="34" w:name="appendix"/>
-      <w:r>
-        <w:t xml:space="preserve">Appendix</w:t>
-      </w:r>
-      <w:bookmarkEnd w:id="34"/>
-    </w:p>
-    <w:p>
-      <w:pPr>
-        <w:pStyle w:val="FirstParagraph"/>
-      </w:pPr>
-      <w:r>
-        <w:t xml:space="preserve">Extra information.</w:t>
-      </w:r>
-    </w:p>
+      <w:r>
+        <w:t xml:space="preserve">Supplementaty materials</w:t>
+      </w:r>
+    </w:p>
+    <w:p>
+      <w:pPr>
+        <w:pStyle w:val="CaptionedFigure"/>
+      </w:pPr>
+      <w:r>
+        <w:drawing>
+          <wp:inline>
+            <wp:extent cx="4587290" cy="3669832"/>
+            <wp:effectExtent b="0" l="0" r="0" t="0"/>
+            <wp:docPr descr="Figure 4.2: Figure caption" title="" id="1" name="Picture"/>
+            <a:graphic>
+              <a:graphicData uri="http://schemas.openxmlformats.org/drawingml/2006/picture">
+                <pic:pic>
+                  <pic:nvPicPr>
+                    <pic:cNvPr descr="_main_files/figure-docx/figS1-1.png" id="0" name="Picture"/>
+                    <pic:cNvPicPr>
+                      <a:picLocks noChangeArrowheads="1" noChangeAspect="1"/>
+                    </pic:cNvPicPr>
+                  </pic:nvPicPr>
+                  <pic:blipFill>
+                    <a:blip r:embed="rId35"/>
+                    <a:stretch>
+                      <a:fillRect/>
+                    </a:stretch>
+                  </pic:blipFill>
+                  <pic:spPr bwMode="auto">
+                    <a:xfrm>
+                      <a:off x="0" y="0"/>
+                      <a:ext cx="4587290" cy="3669832"/>
+                    </a:xfrm>
+                    <a:prstGeom prst="rect">
+                      <a:avLst/>
+                    </a:prstGeom>
+                    <a:noFill/>
+                    <a:ln w="9525">
+                      <a:noFill/>
+                      <a:headEnd/>
+                      <a:tailEnd/>
+                    </a:ln>
+                  </pic:spPr>
+                </pic:pic>
+              </a:graphicData>
+            </a:graphic>
+          </wp:inline>
+        </w:drawing>
+      </w:r>
+    </w:p>
+    <w:p>
+      <w:pPr>
+        <w:pStyle w:val="ImageCaption"/>
+      </w:pPr>
+      <w:r>
+        <w:t xml:space="preserve">Figure 4.2: Figure caption</w:t>
+      </w:r>
+    </w:p>
+    <w:bookmarkEnd w:id="36"/>
     <w:sectPr>
       <w:footerReference w:type="even" r:id="rId10"/>
       <w:footerReference w:type="default" r:id="rId9"/>
@@ -1706,10 +2298,7 @@
       <w:lvlText w:val=" "/>
       <w:lvlJc w:val="left"/>
       <w:pPr>
-        <w:tabs>
-          <w:tab w:val="num" w:pos="0"/>
-        </w:tabs>
-        <w:ind w:left="480" w:hanging="480"/>
+        <w:ind w:left="720" w:hanging="480"/>
       </w:pPr>
     </w:lvl>
     <w:lvl w:ilvl="1">
@@ -1717,10 +2306,7 @@
       <w:lvlText w:val=" "/>
       <w:lvlJc w:val="left"/>
       <w:pPr>
-        <w:tabs>
-          <w:tab w:val="num" w:pos="720"/>
-        </w:tabs>
-        <w:ind w:left="1200" w:hanging="480"/>
+        <w:ind w:left="1440" w:hanging="480"/>
       </w:pPr>
     </w:lvl>
     <w:lvl w:ilvl="2">
@@ -1728,10 +2314,7 @@
       <w:lvlText w:val=" "/>
       <w:lvlJc w:val="left"/>
       <w:pPr>
-        <w:tabs>
-          <w:tab w:val="num" w:pos="1440"/>
-        </w:tabs>
-        <w:ind w:left="1920" w:hanging="480"/>
+        <w:ind w:left="2160" w:hanging="480"/>
       </w:pPr>
     </w:lvl>
     <w:lvl w:ilvl="3">
@@ -1739,10 +2322,7 @@
       <w:lvlText w:val=" "/>
       <w:lvlJc w:val="left"/>
       <w:pPr>
-        <w:tabs>
-          <w:tab w:val="num" w:pos="2160"/>
-        </w:tabs>
-        <w:ind w:left="2640" w:hanging="480"/>
+        <w:ind w:left="2880" w:hanging="480"/>
       </w:pPr>
     </w:lvl>
     <w:lvl w:ilvl="4">
@@ -1750,10 +2330,7 @@
       <w:lvlText w:val=" "/>
       <w:lvlJc w:val="left"/>
       <w:pPr>
-        <w:tabs>
-          <w:tab w:val="num" w:pos="2880"/>
-        </w:tabs>
-        <w:ind w:left="3360" w:hanging="480"/>
+        <w:ind w:left="3600" w:hanging="480"/>
       </w:pPr>
     </w:lvl>
     <w:lvl w:ilvl="5">
@@ -1761,10 +2338,7 @@
       <w:lvlText w:val=" "/>
       <w:lvlJc w:val="left"/>
       <w:pPr>
-        <w:tabs>
-          <w:tab w:val="num" w:pos="3600"/>
-        </w:tabs>
-        <w:ind w:left="4080" w:hanging="480"/>
+        <w:ind w:left="4320" w:hanging="480"/>
       </w:pPr>
     </w:lvl>
     <w:lvl w:ilvl="6">
@@ -1772,10 +2346,7 @@
       <w:lvlText w:val=" "/>
       <w:lvlJc w:val="left"/>
       <w:pPr>
-        <w:tabs>
-          <w:tab w:val="num" w:pos="4320"/>
-        </w:tabs>
-        <w:ind w:left="4800" w:hanging="480"/>
+        <w:ind w:left="5040" w:hanging="480"/>
       </w:pPr>
     </w:lvl>
     <w:lvl w:ilvl="7">
@@ -1783,10 +2354,7 @@
       <w:lvlText w:val=" "/>
       <w:lvlJc w:val="left"/>
       <w:pPr>
-        <w:tabs>
-          <w:tab w:val="num" w:pos="5040"/>
-        </w:tabs>
-        <w:ind w:left="5520" w:hanging="480"/>
+        <w:ind w:left="5760" w:hanging="480"/>
       </w:pPr>
     </w:lvl>
     <w:lvl w:ilvl="8">
@@ -1794,10 +2362,7 @@
       <w:lvlText w:val=" "/>
       <w:lvlJc w:val="left"/>
       <w:pPr>
-        <w:tabs>
-          <w:tab w:val="num" w:pos="5760"/>
-        </w:tabs>
-        <w:ind w:left="6240" w:hanging="480"/>
+        <w:ind w:left="6480" w:hanging="480"/>
       </w:pPr>
     </w:lvl>
   </w:abstractNum>

</xml_diff>

<commit_message>
adjust table format in latex
</commit_message>
<xml_diff>
--- a/_book/_main.docx
+++ b/_book/_main.docx
@@ -152,7 +152,7 @@
         <w:pStyle w:val="Abstract"/>
       </w:pPr>
       <w:r>
-        <w:t xml:space="preserve">Write your abstract</w:t>
+        <w:t xml:space="preserve">Lorem ipsum dolor sit amet, consectetur adipisci elit, sed eiusmod tempor incidunt ut labore et dolore magna aliqua. Ut enim ad minim veniam, quis nostrum exercitationem ullam corporis suscipit laboriosam, nisi ut aliquid ex ea commodi consequatur. Quis aute iure reprehenderit in voluptate velit esse cillum dolore eu fugiat nulla pariatur. Excepteur sint obcaecat cupiditat non proident, sunt in culpa qui officia deserunt mollit anim id est laborum.</w:t>
       </w:r>
     </w:p>
     <w:p>
@@ -175,21 +175,11 @@
         <w:pStyle w:val="FirstParagraph"/>
       </w:pPr>
       <w:r>
-        <w:t xml:space="preserve">Write your introduction</w:t>
-      </w:r>
-    </w:p>
-    <w:p>
-      <w:pPr>
-        <w:pStyle w:val="BodyText"/>
-      </w:pPr>
-      <w:r>
-        <w:t xml:space="preserve">Examples of some citation formats:</w:t>
-      </w:r>
-    </w:p>
-    <w:p>
-      <w:pPr>
-        <w:pStyle w:val="BodyText"/>
-      </w:pPr>
+        <w:t xml:space="preserve">Lorem ipsum dolor sit amet</w:t>
+      </w:r>
+      <w:r>
+        <w:t xml:space="preserve"> </w:t>
+      </w:r>
       <w:r>
         <w:t xml:space="preserve">(</w:t>
       </w:r>
@@ -202,13 +192,51 @@
         </w:r>
       </w:hyperlink>
       <w:r>
+        <w:t xml:space="preserve">;</w:t>
+      </w:r>
+      <w:r>
+        <w:t xml:space="preserve"> </w:t>
+      </w:r>
+      <w:hyperlink w:anchor="ref-Bumpus1898">
+        <w:r>
+          <w:rPr>
+            <w:rStyle w:val="Hyperlink"/>
+          </w:rPr>
+          <w:t xml:space="preserve">Bumpus 1898</w:t>
+        </w:r>
+      </w:hyperlink>
+      <w:r>
         <w:t xml:space="preserve">)</w:t>
       </w:r>
-    </w:p>
-    <w:p>
-      <w:pPr>
-        <w:pStyle w:val="BodyText"/>
-      </w:pPr>
+      <w:r>
+        <w:t xml:space="preserve">, consectetur adipisci elit, sed eiusmod tempor incidunt ut labore et dolore magna aliqua. Ut enim ad minim veniam, quis nostrum exercitationem ullam corporis suscipit laboriosam, nisi ut aliquid ex ea commodi consequatur</w:t>
+      </w:r>
+      <w:r>
+        <w:t xml:space="preserve"> </w:t>
+      </w:r>
+      <w:r>
+        <w:t xml:space="preserve">(e.g.,</w:t>
+      </w:r>
+      <w:r>
+        <w:t xml:space="preserve"> </w:t>
+      </w:r>
+      <w:hyperlink w:anchor="ref-Bumpus1898">
+        <w:r>
+          <w:rPr>
+            <w:rStyle w:val="Hyperlink"/>
+          </w:rPr>
+          <w:t xml:space="preserve">Bumpus 1898</w:t>
+        </w:r>
+      </w:hyperlink>
+      <w:r>
+        <w:t xml:space="preserve">)</w:t>
+      </w:r>
+      <w:r>
+        <w:t xml:space="preserve">. Quis aute iure reprehenderit in voluptate velit esse cillum dolore eu fugiat nulla pariatur.</w:t>
+      </w:r>
+      <w:r>
+        <w:t xml:space="preserve"> </w:t>
+      </w:r>
       <w:hyperlink w:anchor="ref-Bumpus1898">
         <w:r>
           <w:rPr>
@@ -234,60 +262,11 @@
       <w:r>
         <w:t xml:space="preserve">)</w:t>
       </w:r>
-    </w:p>
-    <w:p>
-      <w:pPr>
-        <w:pStyle w:val="BodyText"/>
-      </w:pPr>
-      <w:r>
-        <w:t xml:space="preserve">(</w:t>
-      </w:r>
-      <w:hyperlink w:anchor="ref-Darwin1859">
-        <w:r>
-          <w:rPr>
-            <w:rStyle w:val="Hyperlink"/>
-          </w:rPr>
-          <w:t xml:space="preserve">Darwin 1859</w:t>
-        </w:r>
-      </w:hyperlink>
-      <w:r>
-        <w:t xml:space="preserve">;</w:t>
-      </w:r>
       <w:r>
         <w:t xml:space="preserve"> </w:t>
       </w:r>
-      <w:hyperlink w:anchor="ref-Bumpus1898">
-        <w:r>
-          <w:rPr>
-            <w:rStyle w:val="Hyperlink"/>
-          </w:rPr>
-          <w:t xml:space="preserve">Bumpus 1898</w:t>
-        </w:r>
-      </w:hyperlink>
-      <w:r>
-        <w:t xml:space="preserve">)</w:t>
-      </w:r>
-    </w:p>
-    <w:p>
-      <w:pPr>
-        <w:pStyle w:val="BodyText"/>
-      </w:pPr>
-      <w:r>
-        <w:t xml:space="preserve">(e.g.,</w:t>
-      </w:r>
-      <w:r>
-        <w:t xml:space="preserve"> </w:t>
-      </w:r>
-      <w:hyperlink w:anchor="ref-Bumpus1898">
-        <w:r>
-          <w:rPr>
-            <w:rStyle w:val="Hyperlink"/>
-          </w:rPr>
-          <w:t xml:space="preserve">Bumpus 1898</w:t>
-        </w:r>
-      </w:hyperlink>
-      <w:r>
-        <w:t xml:space="preserve">)</w:t>
+      <w:r>
+        <w:t xml:space="preserve">Excepteur sint obcaecat cupiditat non proident, sunt in culpa qui officia deserunt mollit anim id est laborum.</w:t>
       </w:r>
     </w:p>
     <w:bookmarkEnd w:id="22"/>
@@ -303,6 +282,14 @@
     <w:p>
       <w:pPr>
         <w:pStyle w:val="FirstParagraph"/>
+      </w:pPr>
+      <w:r>
+        <w:t xml:space="preserve">Lorem ipsum dolor sit amet, consectetur adipisci elit, sed eiusmod tempor incidunt ut labore et dolore magna aliqua. Ut enim ad minim veniam, quis nostrum exercitationem ullam corporis suscipit laboriosam, nisi ut aliquid ex ea commodi consequatur. Quis aute iure reprehenderit in voluptate velit esse cillum dolore eu fugiat nulla pariatur. Excepteur sint obcaecat cupiditat non proident, sunt in culpa qui officia deserunt mollit anim id est laborum.</w:t>
+      </w:r>
+    </w:p>
+    <w:p>
+      <w:pPr>
+        <w:pStyle w:val="BodyText"/>
       </w:pPr>
       <m:oMathPara>
         <m:oMathParaPr>
@@ -639,10 +626,7 @@
         <w:pStyle w:val="FirstParagraph"/>
       </w:pPr>
       <w:r>
-        <w:t xml:space="preserve">The mean value of group x (127.86) was larger than the mean value of group y (114.25; t: 4.02, p: 2.85</w:t>
-      </w:r>
-      <w:r>
-        <w:t xml:space="preserve">^{-4}).</w:t>
+        <w:t xml:space="preserve">Lorem ipsum dolor sit amet, consectetur adipisci elit, sed eiusmod tempor incidunt ut labore et dolore magna aliqua. Ut enim ad minim veniam, quis nostrum exercitationem ullam corporis suscipit laboriosam, nisi ut aliquid ex ea commodi consequatur. Quis aute iure reprehenderit in voluptate velit esse cillum dolore eu fugiat nulla pariatur. Excepteur sint obcaecat cupiditat non proident, sunt in culpa qui officia deserunt mollit anim id est laborum.</w:t>
       </w:r>
     </w:p>
     <w:p>
@@ -650,7 +634,10 @@
         <w:pStyle w:val="BodyText"/>
       </w:pPr>
       <w:r>
-        <w:t xml:space="preserve">Cross-reference to Fig.</w:t>
+        <w:t xml:space="preserve">The mean value of group x (126.86) was larger than the mean value of group y (111.88; t: 4.41, p: 8.55</w:t>
+      </w:r>
+      <w:r>
+        <w:t xml:space="preserve">^{-5}). See Fig.</w:t>
       </w:r>
       <w:r>
         <w:t xml:space="preserve"> </w:t>
@@ -659,21 +646,16 @@
         <w:t xml:space="preserve">1</w:t>
       </w:r>
       <w:r>
-        <w:t xml:space="preserve">.</w:t>
-      </w:r>
-    </w:p>
-    <w:p>
-      <w:pPr>
-        <w:pStyle w:val="BodyText"/>
-      </w:pPr>
-      <w:r>
-        <w:t xml:space="preserve">Cross-reference to Table</w:t>
-      </w:r>
-      <w:r>
         <w:t xml:space="preserve"> </w:t>
       </w:r>
       <w:r>
-        <w:t xml:space="preserve">1</w:t>
+        <w:t xml:space="preserve">and Table</w:t>
+      </w:r>
+      <w:r>
+        <w:t xml:space="preserve"> </w:t>
+      </w:r>
+      <w:r>
+        <w:t xml:space="preserve">??</w:t>
       </w:r>
       <w:r>
         <w:t xml:space="preserve">.</w:t>
@@ -694,7 +676,7 @@
         <w:pStyle w:val="FirstParagraph"/>
       </w:pPr>
       <w:r>
-        <w:t xml:space="preserve">Write your discussion</w:t>
+        <w:t xml:space="preserve">Lorem ipsum dolor sit amet, consectetur adipisci elit, sed eiusmod tempor incidunt ut labore et dolore magna aliqua. Ut enim ad minim veniam, quis nostrum exercitationem ullam corporis suscipit laboriosam, nisi ut aliquid ex ea commodi consequatur. Quis aute iure reprehenderit in voluptate velit esse cillum dolore eu fugiat nulla pariatur. Excepteur sint obcaecat cupiditat non proident, sunt in culpa qui officia deserunt mollit anim id est laborum.</w:t>
       </w:r>
     </w:p>
     <w:bookmarkEnd w:id="25"/>
@@ -712,7 +694,7 @@
         <w:pStyle w:val="FirstParagraph"/>
       </w:pPr>
       <w:r>
-        <w:t xml:space="preserve">Write your conclusion</w:t>
+        <w:t xml:space="preserve">Lorem ipsum dolor sit amet, consectetur adipisci elit, sed eiusmod tempor incidunt ut labore et dolore magna aliqua. Ut enim ad minim veniam, quis nostrum exercitationem ullam corporis suscipit laboriosam, nisi ut aliquid ex ea commodi consequatur. Quis aute iure reprehenderit in voluptate velit esse cillum dolore eu fugiat nulla pariatur. Excepteur sint obcaecat cupiditat non proident, sunt in culpa qui officia deserunt mollit anim id est laborum.</w:t>
       </w:r>
     </w:p>
     <w:p>
@@ -730,6 +712,14 @@
         <w:t xml:space="preserve">Acknowledgment</w:t>
       </w:r>
     </w:p>
+    <w:p>
+      <w:pPr>
+        <w:pStyle w:val="FirstParagraph"/>
+      </w:pPr>
+      <w:r>
+        <w:t xml:space="preserve">Lorem ipsum dolor sit amet, consectetur adipisci elit, sed eiusmod tempor incidunt ut labore et dolore magna aliqua. Ut enim ad minim veniam, quis nostrum exercitationem ullam corporis suscipit laboriosam, nisi ut aliquid ex ea commodi consequatur. Quis aute iure reprehenderit in voluptate velit esse cillum dolore eu fugiat nulla pariatur. Excepteur sint obcaecat cupiditat non proident, sunt in culpa qui officia deserunt mollit anim id est laborum.</w:t>
+      </w:r>
+    </w:p>
     <w:bookmarkEnd w:id="27"/>
     <w:bookmarkStart w:id="28" w:name="orcid-ids"/>
     <w:p>
@@ -738,6 +728,14 @@
       </w:pPr>
       <w:r>
         <w:t xml:space="preserve">ORCID ids</w:t>
+      </w:r>
+    </w:p>
+    <w:p>
+      <w:pPr>
+        <w:pStyle w:val="FirstParagraph"/>
+      </w:pPr>
+      <w:r>
+        <w:t xml:space="preserve">Name: orcid id</w:t>
       </w:r>
     </w:p>
     <w:p>
@@ -884,7 +882,7 @@
       </w:r>
     </w:p>
     <w:bookmarkEnd w:id="34"/>
-    <w:bookmarkStart w:id="35" w:name="tables"/>
+    <w:bookmarkStart w:id="36" w:name="tables"/>
     <w:p>
       <w:pPr>
         <w:pStyle w:val="Heading1"/>
@@ -898,437 +896,69 @@
         <w:pStyle w:val="FirstParagraph"/>
       </w:pPr>
       <w:r>
-        <w:t xml:space="preserve">Table 1:</w:t>
-      </w:r>
-      <w:r>
-        <w:t xml:space="preserve"> </w:t>
-      </w:r>
-      <w:bookmarkStart w:id="0dab327a-4ae5-4ac0-9dc2-86138941a1c4" w:name="tab:tab1"/>
-      <w:r>
-        <w:t xml:space="preserve">My table caption</w:t>
-      </w:r>
-      <w:bookmarkEnd w:id="0dab327a-4ae5-4ac0-9dc2-86138941a1c4"/>
-    </w:p>
-    <w:tbl xmlns:w="http://schemas.openxmlformats.org/wordprocessingml/2006/main" xmlns:r="http://schemas.openxmlformats.org/officeDocument/2006/relationships" xmlns:w14="http://schemas.microsoft.com/office/word/2010/wordml" xmlns:wp="http://schemas.openxmlformats.org/drawingml/2006/wordprocessingDrawing" xmlns:a="http://schemas.openxmlformats.org/drawingml/2006/main" xmlns:pic="http://schemas.openxmlformats.org/drawingml/2006/picture">
-      <w:tblPr>
-        NA"/&gt;
-        <w:tblLayout w:type="fixed"/>
-        <w:jc w:val="center"/>
-        <w:tblLook w:firstRow="1" w:lastRow="0" w:firstColumn="0" w:lastColumn="0" w:noHBand="0" w:noVBand="1"/>
-      </w:tblPr>
-      <w:tblGrid>
-        <w:gridCol w:w="582"/>
-        <w:gridCol w:w="716"/>
-      </w:tblGrid>
-      <w:tr>
-        <w:trPr>
-          <w:cantSplit/>
-          <w:trHeight w:val="571" w:hRule="auto"/>
-          <w:tblHeader/>
-        </w:trPr>
-        <w:tc>
-          <w:tcPr>
-            <w:tcBorders>
-              <w:bottom w:val="single" w:sz="16" w:space="0" w:color="666666"/>
-              <w:top w:val="single" w:sz="16" w:space="0" w:color="666666"/>
-            </w:tcBorders>
-            <w:shd w:val="clear" w:color="auto" w:fill="FFFFFF"/>
-            <w:tcMar>
-              <w:top w:w="0" w:type="dxa"/>
-              <w:bottom w:w="0" w:type="dxa"/>
-              <w:left w:w="0" w:type="dxa"/>
-              <w:right w:w="0" w:type="dxa"/>
-            </w:tcMar>
-            <w:vAlign w:val="center"/>
-          </w:tcPr>
-          <w:p>
-            <w:pPr>
-              <w:jc w:val="right"/>
-              <w:spacing w:after="100" w:before="100" w:line="240"/>
-              <w:ind w:firstLine="0" w:left="100" w:right="100"/>
-            </w:pPr>
-            <w:r xmlns:w="http://schemas.openxmlformats.org/wordprocessingml/2006/main" xmlns:wp="http://schemas.openxmlformats.org/drawingml/2006/wordprocessingDrawing" xmlns:r="http://schemas.openxmlformats.org/officeDocument/2006/relationships" xmlns:w14="http://schemas.microsoft.com/office/word/2010/wordml">
-              <w:rPr>
-                <w:rFonts w:ascii="Arial" w:hAnsi="Arial" w:eastAsia="Arial" w:cs="Arial"/>
-                <w:sz w:val="22"/>
-                <w:szCs w:val="22"/>
-                <w:color w:val="000000"/>
-              </w:rPr>
-              <w:t xml:space="preserve">id</w:t>
-            </w:r>
-          </w:p>
-        </w:tc>
-        <w:tc>
-          <w:tcPr>
-            <w:tcBorders>
-              <w:bottom w:val="single" w:sz="16" w:space="0" w:color="666666"/>
-              <w:top w:val="single" w:sz="16" w:space="0" w:color="666666"/>
-            </w:tcBorders>
-            <w:shd w:val="clear" w:color="auto" w:fill="FFFFFF"/>
-            <w:tcMar>
-              <w:top w:w="0" w:type="dxa"/>
-              <w:bottom w:w="0" w:type="dxa"/>
-              <w:left w:w="0" w:type="dxa"/>
-              <w:right w:w="0" w:type="dxa"/>
-            </w:tcMar>
-            <w:vAlign w:val="center"/>
-          </w:tcPr>
-          <w:p>
-            <w:pPr>
-              <w:jc w:val="left"/>
-              <w:spacing w:after="100" w:before="100" w:line="240"/>
-              <w:ind w:firstLine="0" w:left="100" w:right="100"/>
-            </w:pPr>
-            <w:r xmlns:w="http://schemas.openxmlformats.org/wordprocessingml/2006/main" xmlns:wp="http://schemas.openxmlformats.org/drawingml/2006/wordprocessingDrawing" xmlns:r="http://schemas.openxmlformats.org/officeDocument/2006/relationships" xmlns:w14="http://schemas.microsoft.com/office/word/2010/wordml">
-              <w:rPr>
-                <w:rFonts w:ascii="Arial" w:hAnsi="Arial" w:eastAsia="Arial" w:cs="Arial"/>
-                <w:sz w:val="22"/>
-                <w:szCs w:val="22"/>
-                <w:color w:val="000000"/>
-              </w:rPr>
-              <w:t xml:space="preserve">res</w:t>
-            </w:r>
-          </w:p>
-        </w:tc>
-      </w:tr>
-      <w:tr>
-        <w:trPr>
-          <w:cantSplit/>
-          <w:trHeight w:val="569" w:hRule="auto"/>
-        </w:trPr>
-        <w:tc>
-          <w:tcPr>
-            <w:tcBorders/>
-            <w:shd w:val="clear" w:color="auto" w:fill="FFFFFF"/>
-            <w:tcMar>
-              <w:top w:w="0" w:type="dxa"/>
-              <w:bottom w:w="0" w:type="dxa"/>
-              <w:left w:w="0" w:type="dxa"/>
-              <w:right w:w="0" w:type="dxa"/>
-            </w:tcMar>
-            <w:vAlign w:val="center"/>
-          </w:tcPr>
-          <w:p>
-            <w:pPr>
-              <w:jc w:val="right"/>
-              <w:spacing w:after="100" w:before="100" w:line="240"/>
-              <w:ind w:firstLine="0" w:left="100" w:right="100"/>
-            </w:pPr>
-            <w:r xmlns:w="http://schemas.openxmlformats.org/wordprocessingml/2006/main" xmlns:wp="http://schemas.openxmlformats.org/drawingml/2006/wordprocessingDrawing" xmlns:r="http://schemas.openxmlformats.org/officeDocument/2006/relationships" xmlns:w14="http://schemas.microsoft.com/office/word/2010/wordml">
-              <w:rPr>
-                <w:rFonts w:ascii="Arial" w:hAnsi="Arial" w:eastAsia="Arial" w:cs="Arial"/>
-                <w:sz w:val="22"/>
-                <w:szCs w:val="22"/>
-                <w:color w:val="000000"/>
-              </w:rPr>
-              <w:t xml:space="preserve">1</w:t>
-            </w:r>
-          </w:p>
-        </w:tc>
-        <w:tc>
-          <w:tcPr>
-            <w:tcBorders/>
-            <w:shd w:val="clear" w:color="auto" w:fill="FFFFFF"/>
-            <w:tcMar>
-              <w:top w:w="0" w:type="dxa"/>
-              <w:bottom w:w="0" w:type="dxa"/>
-              <w:left w:w="0" w:type="dxa"/>
-              <w:right w:w="0" w:type="dxa"/>
-            </w:tcMar>
-            <w:vAlign w:val="center"/>
-          </w:tcPr>
-          <w:p>
-            <w:pPr>
-              <w:jc w:val="left"/>
-              <w:spacing w:after="100" w:before="100" w:line="240"/>
-              <w:ind w:firstLine="0" w:left="100" w:right="100"/>
-            </w:pPr>
-            <w:r xmlns:w="http://schemas.openxmlformats.org/wordprocessingml/2006/main" xmlns:wp="http://schemas.openxmlformats.org/drawingml/2006/wordprocessingDrawing" xmlns:r="http://schemas.openxmlformats.org/officeDocument/2006/relationships" xmlns:w14="http://schemas.microsoft.com/office/word/2010/wordml">
-              <w:rPr>
-                <w:rFonts w:ascii="Arial" w:hAnsi="Arial" w:eastAsia="Arial" w:cs="Arial"/>
-                <w:sz w:val="22"/>
-                <w:szCs w:val="22"/>
-                <w:color w:val="000000"/>
-              </w:rPr>
-              <w:t xml:space="preserve">a</w:t>
-            </w:r>
-          </w:p>
-        </w:tc>
-      </w:tr>
-      <w:tr>
-        <w:trPr>
-          <w:cantSplit/>
-          <w:trHeight w:val="571" w:hRule="auto"/>
-        </w:trPr>
-        <w:tc>
-          <w:tcPr>
-            <w:tcBorders/>
-            <w:shd w:val="clear" w:color="auto" w:fill="FFFFFF"/>
-            <w:tcMar>
-              <w:top w:w="0" w:type="dxa"/>
-              <w:bottom w:w="0" w:type="dxa"/>
-              <w:left w:w="0" w:type="dxa"/>
-              <w:right w:w="0" w:type="dxa"/>
-            </w:tcMar>
-            <w:vAlign w:val="center"/>
-          </w:tcPr>
-          <w:p>
-            <w:pPr>
-              <w:jc w:val="right"/>
-              <w:spacing w:after="100" w:before="100" w:line="240"/>
-              <w:ind w:firstLine="0" w:left="100" w:right="100"/>
-            </w:pPr>
-            <w:r xmlns:w="http://schemas.openxmlformats.org/wordprocessingml/2006/main" xmlns:wp="http://schemas.openxmlformats.org/drawingml/2006/wordprocessingDrawing" xmlns:r="http://schemas.openxmlformats.org/officeDocument/2006/relationships" xmlns:w14="http://schemas.microsoft.com/office/word/2010/wordml">
-              <w:rPr>
-                <w:rFonts w:ascii="Arial" w:hAnsi="Arial" w:eastAsia="Arial" w:cs="Arial"/>
-                <w:sz w:val="22"/>
-                <w:szCs w:val="22"/>
-                <w:color w:val="000000"/>
-              </w:rPr>
-              <w:t xml:space="preserve">2</w:t>
-            </w:r>
-          </w:p>
-        </w:tc>
-        <w:tc>
-          <w:tcPr>
-            <w:tcBorders/>
-            <w:shd w:val="clear" w:color="auto" w:fill="FFFFFF"/>
-            <w:tcMar>
-              <w:top w:w="0" w:type="dxa"/>
-              <w:bottom w:w="0" w:type="dxa"/>
-              <w:left w:w="0" w:type="dxa"/>
-              <w:right w:w="0" w:type="dxa"/>
-            </w:tcMar>
-            <w:vAlign w:val="center"/>
-          </w:tcPr>
-          <w:p>
-            <w:pPr>
-              <w:jc w:val="left"/>
-              <w:spacing w:after="100" w:before="100" w:line="240"/>
-              <w:ind w:firstLine="0" w:left="100" w:right="100"/>
-            </w:pPr>
-            <w:r xmlns:w="http://schemas.openxmlformats.org/wordprocessingml/2006/main" xmlns:wp="http://schemas.openxmlformats.org/drawingml/2006/wordprocessingDrawing" xmlns:r="http://schemas.openxmlformats.org/officeDocument/2006/relationships" xmlns:w14="http://schemas.microsoft.com/office/word/2010/wordml">
-              <w:rPr>
-                <w:rFonts w:ascii="Arial" w:hAnsi="Arial" w:eastAsia="Arial" w:cs="Arial"/>
-                <w:sz w:val="22"/>
-                <w:szCs w:val="22"/>
-                <w:color w:val="000000"/>
-              </w:rPr>
-              <w:t xml:space="preserve">b</w:t>
-            </w:r>
-          </w:p>
-        </w:tc>
-      </w:tr>
-      <w:tr>
-        <w:trPr>
-          <w:cantSplit/>
-          <w:trHeight w:val="572" w:hRule="auto"/>
-        </w:trPr>
-        <w:tc>
-          <w:tcPr>
-            <w:tcBorders/>
-            <w:shd w:val="clear" w:color="auto" w:fill="FFFFFF"/>
-            <w:tcMar>
-              <w:top w:w="0" w:type="dxa"/>
-              <w:bottom w:w="0" w:type="dxa"/>
-              <w:left w:w="0" w:type="dxa"/>
-              <w:right w:w="0" w:type="dxa"/>
-            </w:tcMar>
-            <w:vAlign w:val="center"/>
-          </w:tcPr>
-          <w:p>
-            <w:pPr>
-              <w:jc w:val="right"/>
-              <w:spacing w:after="100" w:before="100" w:line="240"/>
-              <w:ind w:firstLine="0" w:left="100" w:right="100"/>
-            </w:pPr>
-            <w:r xmlns:w="http://schemas.openxmlformats.org/wordprocessingml/2006/main" xmlns:wp="http://schemas.openxmlformats.org/drawingml/2006/wordprocessingDrawing" xmlns:r="http://schemas.openxmlformats.org/officeDocument/2006/relationships" xmlns:w14="http://schemas.microsoft.com/office/word/2010/wordml">
-              <w:rPr>
-                <w:rFonts w:ascii="Arial" w:hAnsi="Arial" w:eastAsia="Arial" w:cs="Arial"/>
-                <w:sz w:val="22"/>
-                <w:szCs w:val="22"/>
-                <w:color w:val="000000"/>
-              </w:rPr>
-              <w:t xml:space="preserve">3</w:t>
-            </w:r>
-          </w:p>
-        </w:tc>
-        <w:tc>
-          <w:tcPr>
-            <w:tcBorders/>
-            <w:shd w:val="clear" w:color="auto" w:fill="FFFFFF"/>
-            <w:tcMar>
-              <w:top w:w="0" w:type="dxa"/>
-              <w:bottom w:w="0" w:type="dxa"/>
-              <w:left w:w="0" w:type="dxa"/>
-              <w:right w:w="0" w:type="dxa"/>
-            </w:tcMar>
-            <w:vAlign w:val="center"/>
-          </w:tcPr>
-          <w:p>
-            <w:pPr>
-              <w:jc w:val="left"/>
-              <w:spacing w:after="100" w:before="100" w:line="240"/>
-              <w:ind w:firstLine="0" w:left="100" w:right="100"/>
-            </w:pPr>
-            <w:r xmlns:w="http://schemas.openxmlformats.org/wordprocessingml/2006/main" xmlns:wp="http://schemas.openxmlformats.org/drawingml/2006/wordprocessingDrawing" xmlns:r="http://schemas.openxmlformats.org/officeDocument/2006/relationships" xmlns:w14="http://schemas.microsoft.com/office/word/2010/wordml">
-              <w:rPr>
-                <w:rFonts w:ascii="Arial" w:hAnsi="Arial" w:eastAsia="Arial" w:cs="Arial"/>
-                <w:sz w:val="22"/>
-                <w:szCs w:val="22"/>
-                <w:color w:val="000000"/>
-              </w:rPr>
-              <w:t xml:space="preserve">c</w:t>
-            </w:r>
-          </w:p>
-        </w:tc>
-      </w:tr>
-      <w:tr>
-        <w:trPr>
-          <w:cantSplit/>
-          <w:trHeight w:val="571" w:hRule="auto"/>
-        </w:trPr>
-        <w:tc>
-          <w:tcPr>
-            <w:tcBorders/>
-            <w:shd w:val="clear" w:color="auto" w:fill="FFFFFF"/>
-            <w:tcMar>
-              <w:top w:w="0" w:type="dxa"/>
-              <w:bottom w:w="0" w:type="dxa"/>
-              <w:left w:w="0" w:type="dxa"/>
-              <w:right w:w="0" w:type="dxa"/>
-            </w:tcMar>
-            <w:vAlign w:val="center"/>
-          </w:tcPr>
-          <w:p>
-            <w:pPr>
-              <w:jc w:val="right"/>
-              <w:spacing w:after="100" w:before="100" w:line="240"/>
-              <w:ind w:firstLine="0" w:left="100" w:right="100"/>
-            </w:pPr>
-            <w:r xmlns:w="http://schemas.openxmlformats.org/wordprocessingml/2006/main" xmlns:wp="http://schemas.openxmlformats.org/drawingml/2006/wordprocessingDrawing" xmlns:r="http://schemas.openxmlformats.org/officeDocument/2006/relationships" xmlns:w14="http://schemas.microsoft.com/office/word/2010/wordml">
-              <w:rPr>
-                <w:rFonts w:ascii="Arial" w:hAnsi="Arial" w:eastAsia="Arial" w:cs="Arial"/>
-                <w:sz w:val="22"/>
-                <w:szCs w:val="22"/>
-                <w:color w:val="000000"/>
-              </w:rPr>
-              <w:t xml:space="preserve">4</w:t>
-            </w:r>
-          </w:p>
-        </w:tc>
-        <w:tc>
-          <w:tcPr>
-            <w:tcBorders/>
-            <w:shd w:val="clear" w:color="auto" w:fill="FFFFFF"/>
-            <w:tcMar>
-              <w:top w:w="0" w:type="dxa"/>
-              <w:bottom w:w="0" w:type="dxa"/>
-              <w:left w:w="0" w:type="dxa"/>
-              <w:right w:w="0" w:type="dxa"/>
-            </w:tcMar>
-            <w:vAlign w:val="center"/>
-          </w:tcPr>
-          <w:p>
-            <w:pPr>
-              <w:jc w:val="left"/>
-              <w:spacing w:after="100" w:before="100" w:line="240"/>
-              <w:ind w:firstLine="0" w:left="100" w:right="100"/>
-            </w:pPr>
-            <w:r xmlns:w="http://schemas.openxmlformats.org/wordprocessingml/2006/main" xmlns:wp="http://schemas.openxmlformats.org/drawingml/2006/wordprocessingDrawing" xmlns:r="http://schemas.openxmlformats.org/officeDocument/2006/relationships" xmlns:w14="http://schemas.microsoft.com/office/word/2010/wordml">
-              <w:rPr>
-                <w:rFonts w:ascii="Arial" w:hAnsi="Arial" w:eastAsia="Arial" w:cs="Arial"/>
-                <w:sz w:val="22"/>
-                <w:szCs w:val="22"/>
-                <w:color w:val="000000"/>
-              </w:rPr>
-              <w:t xml:space="preserve">d</w:t>
-            </w:r>
-          </w:p>
-        </w:tc>
-      </w:tr>
-      <w:tr>
-        <w:trPr>
-          <w:cantSplit/>
-          <w:trHeight w:val="569" w:hRule="auto"/>
-        </w:trPr>
-        <w:tc>
-          <w:tcPr>
-            <w:tcBorders>
-              <w:bottom w:val="single" w:sz="16" w:space="0" w:color="666666"/>
-            </w:tcBorders>
-            <w:shd w:val="clear" w:color="auto" w:fill="FFFFFF"/>
-            <w:tcMar>
-              <w:top w:w="0" w:type="dxa"/>
-              <w:bottom w:w="0" w:type="dxa"/>
-              <w:left w:w="0" w:type="dxa"/>
-              <w:right w:w="0" w:type="dxa"/>
-            </w:tcMar>
-            <w:vAlign w:val="center"/>
-          </w:tcPr>
-          <w:p>
-            <w:pPr>
-              <w:jc w:val="right"/>
-              <w:spacing w:after="100" w:before="100" w:line="240"/>
-              <w:ind w:firstLine="0" w:left="100" w:right="100"/>
-            </w:pPr>
-            <w:r xmlns:w="http://schemas.openxmlformats.org/wordprocessingml/2006/main" xmlns:wp="http://schemas.openxmlformats.org/drawingml/2006/wordprocessingDrawing" xmlns:r="http://schemas.openxmlformats.org/officeDocument/2006/relationships" xmlns:w14="http://schemas.microsoft.com/office/word/2010/wordml">
-              <w:rPr>
-                <w:rFonts w:ascii="Arial" w:hAnsi="Arial" w:eastAsia="Arial" w:cs="Arial"/>
-                <w:sz w:val="22"/>
-                <w:szCs w:val="22"/>
-                <w:color w:val="000000"/>
-              </w:rPr>
-              <w:t xml:space="preserve">5</w:t>
-            </w:r>
-          </w:p>
-        </w:tc>
-        <w:tc>
-          <w:tcPr>
-            <w:tcBorders>
-              <w:bottom w:val="single" w:sz="16" w:space="0" w:color="666666"/>
-            </w:tcBorders>
-            <w:shd w:val="clear" w:color="auto" w:fill="FFFFFF"/>
-            <w:tcMar>
-              <w:top w:w="0" w:type="dxa"/>
-              <w:bottom w:w="0" w:type="dxa"/>
-              <w:left w:w="0" w:type="dxa"/>
-              <w:right w:w="0" w:type="dxa"/>
-            </w:tcMar>
-            <w:vAlign w:val="center"/>
-          </w:tcPr>
-          <w:p>
-            <w:pPr>
-              <w:jc w:val="left"/>
-              <w:spacing w:after="100" w:before="100" w:line="240"/>
-              <w:ind w:firstLine="0" w:left="100" w:right="100"/>
-            </w:pPr>
-            <w:r xmlns:w="http://schemas.openxmlformats.org/wordprocessingml/2006/main" xmlns:wp="http://schemas.openxmlformats.org/drawingml/2006/wordprocessingDrawing" xmlns:r="http://schemas.openxmlformats.org/officeDocument/2006/relationships" xmlns:w14="http://schemas.microsoft.com/office/word/2010/wordml">
-              <w:rPr>
-                <w:rFonts w:ascii="Arial" w:hAnsi="Arial" w:eastAsia="Arial" w:cs="Arial"/>
-                <w:sz w:val="22"/>
-                <w:szCs w:val="22"/>
-                <w:color w:val="000000"/>
-              </w:rPr>
-              <w:t xml:space="preserve">e</w:t>
-            </w:r>
-          </w:p>
-        </w:tc>
-      </w:tr>
-    </w:tbl>
+        <w:drawing>
+          <wp:inline>
+            <wp:extent cx="1495456" cy="3156056"/>
+            <wp:effectExtent b="0" l="0" r="0" t="0"/>
+            <wp:docPr descr="" title="" id="1" name="Picture"/>
+            <a:graphic>
+              <a:graphicData uri="http://schemas.openxmlformats.org/drawingml/2006/picture">
+                <pic:pic>
+                  <pic:nvPicPr>
+                    <pic:cNvPr descr="C:\Users\HASSEN\AppData\Local\Temp\RtmpCsnEck\file241c31b23f1.png" id="0" name="Picture"/>
+                    <pic:cNvPicPr>
+                      <a:picLocks noChangeArrowheads="1" noChangeAspect="1"/>
+                    </pic:cNvPicPr>
+                  </pic:nvPicPr>
+                  <pic:blipFill>
+                    <a:blip r:embed="rId35"/>
+                    <a:stretch>
+                      <a:fillRect/>
+                    </a:stretch>
+                  </pic:blipFill>
+                  <pic:spPr bwMode="auto">
+                    <a:xfrm>
+                      <a:off x="0" y="0"/>
+                      <a:ext cx="1495456" cy="3156056"/>
+                    </a:xfrm>
+                    <a:prstGeom prst="rect">
+                      <a:avLst/>
+                    </a:prstGeom>
+                    <a:noFill/>
+                    <a:ln w="9525">
+                      <a:noFill/>
+                      <a:headEnd/>
+                      <a:tailEnd/>
+                    </a:ln>
+                  </pic:spPr>
+                </pic:pic>
+              </a:graphicData>
+            </a:graphic>
+          </wp:inline>
+        </w:drawing>
+      </w:r>
+    </w:p>
     <w:p>
       <w:r>
         <w:br w:type="page"/>
       </w:r>
     </w:p>
-    <w:bookmarkEnd w:id="35"/>
-    <w:bookmarkStart w:id="37" w:name="supplementaty-materials"/>
+    <w:bookmarkEnd w:id="36"/>
+    <w:bookmarkStart w:id="38" w:name="supplementaty-materials"/>
     <w:p>
       <w:pPr>
         <w:pStyle w:val="Heading1"/>
       </w:pPr>
       <w:r>
         <w:t xml:space="preserve">Supplementaty materials</w:t>
+      </w:r>
+    </w:p>
+    <w:p>
+      <w:pPr>
+        <w:pStyle w:val="FirstParagraph"/>
+      </w:pPr>
+      <w:r>
+        <w:t xml:space="preserve">Lorem ipsum dolor sit amet, consectetur adipisci elit, sed eiusmod tempor incidunt ut labore et dolore magna aliqua. Ut enim ad minim veniam, quis nostrum exercitationem ullam corporis suscipit laboriosam, nisi ut aliquid ex ea commodi consequatur. Quis aute iure reprehenderit in voluptate velit esse cillum dolore eu fugiat nulla pariatur. Excepteur sint obcaecat cupiditat non proident, sunt in culpa qui officia deserunt mollit anim id est laborum.</w:t>
       </w:r>
     </w:p>
     <w:p>
@@ -1351,7 +981,7 @@
                     </pic:cNvPicPr>
                   </pic:nvPicPr>
                   <pic:blipFill>
-                    <a:blip r:embed="rId36"/>
+                    <a:blip r:embed="rId37"/>
                     <a:stretch>
                       <a:fillRect/>
                     </a:stretch>
@@ -1386,7 +1016,7 @@
         <w:t xml:space="preserve">Figure 2: Figure caption</w:t>
       </w:r>
     </w:p>
-    <w:bookmarkEnd w:id="37"/>
+    <w:bookmarkEnd w:id="38"/>
     <w:sectPr>
       <w:footerReference w:type="even" r:id="rId10"/>
       <w:footerReference w:type="default" r:id="rId9"/>

</xml_diff>